<commit_message>
Add screen shot of application
Add screen shots in the report of  Interfaces of the Sound sweep running mobile application.
</commit_message>
<xml_diff>
--- a/CEP Report.docx
+++ b/CEP Report.docx
@@ -196,9 +196,6 @@
                 </w:rPr>
                 <w:alias w:val="Title"/>
                 <w:id w:val="15524250"/>
-                <w:placeholder>
-                  <w:docPart w:val="BCA8270A5801414191C8FC4289126FDC"/>
-                </w:placeholder>
                 <w:dataBinding w:prefixMappings="xmlns:ns0='http://schemas.openxmlformats.org/package/2006/metadata/core-properties' xmlns:ns1='http://purl.org/dc/elements/1.1/'" w:xpath="/ns0:coreProperties[1]/ns1:title[1]" w:storeItemID="{6C3C8BC8-F283-45AE-878A-BAB7291924A1}"/>
                 <w:text/>
               </w:sdtPr>
@@ -2204,6 +2201,193 @@
     </w:p>
     <w:p>
       <w:pPr>
+        <w:pStyle w:val="NoSpacing"/>
+        <w:jc w:val="both"/>
+        <w:rPr>
+          <w:rFonts w:ascii="Calibri Light" w:hAnsi="Calibri Light" w:cs="Calibri Light"/>
+          <w:sz w:val="28"/>
+          <w:szCs w:val="28"/>
+        </w:rPr>
+      </w:pPr>
+    </w:p>
+    <w:p>
+      <w:pPr>
+        <w:pStyle w:val="NoSpacing"/>
+        <w:jc w:val="both"/>
+        <w:rPr>
+          <w:rFonts w:ascii="Calibri Light" w:hAnsi="Calibri Light" w:cs="Calibri Light"/>
+          <w:sz w:val="28"/>
+          <w:szCs w:val="28"/>
+        </w:rPr>
+      </w:pPr>
+    </w:p>
+    <w:p>
+      <w:pPr>
+        <w:pStyle w:val="NoSpacing"/>
+        <w:jc w:val="both"/>
+        <w:rPr>
+          <w:rFonts w:ascii="Calibri Light" w:hAnsi="Calibri Light" w:cs="Calibri Light"/>
+          <w:sz w:val="28"/>
+          <w:szCs w:val="28"/>
+        </w:rPr>
+      </w:pPr>
+    </w:p>
+    <w:p>
+      <w:pPr>
+        <w:pStyle w:val="NoSpacing"/>
+        <w:jc w:val="both"/>
+        <w:rPr>
+          <w:rFonts w:ascii="Calibri Light" w:hAnsi="Calibri Light" w:cs="Calibri Light"/>
+          <w:sz w:val="28"/>
+          <w:szCs w:val="28"/>
+        </w:rPr>
+      </w:pPr>
+    </w:p>
+    <w:p>
+      <w:pPr>
+        <w:pStyle w:val="NoSpacing"/>
+        <w:jc w:val="both"/>
+        <w:rPr>
+          <w:rFonts w:ascii="Calibri Light" w:hAnsi="Calibri Light" w:cs="Calibri Light"/>
+          <w:sz w:val="28"/>
+          <w:szCs w:val="28"/>
+        </w:rPr>
+      </w:pPr>
+    </w:p>
+    <w:p>
+      <w:pPr>
+        <w:pStyle w:val="NoSpacing"/>
+        <w:jc w:val="both"/>
+        <w:rPr>
+          <w:rFonts w:ascii="Calibri Light" w:hAnsi="Calibri Light" w:cs="Calibri Light"/>
+          <w:sz w:val="28"/>
+          <w:szCs w:val="28"/>
+        </w:rPr>
+      </w:pPr>
+    </w:p>
+    <w:p>
+      <w:pPr>
+        <w:pStyle w:val="NoSpacing"/>
+        <w:jc w:val="both"/>
+        <w:rPr>
+          <w:rFonts w:ascii="Calibri Light" w:hAnsi="Calibri Light" w:cs="Calibri Light"/>
+          <w:sz w:val="28"/>
+          <w:szCs w:val="28"/>
+        </w:rPr>
+      </w:pPr>
+    </w:p>
+    <w:p>
+      <w:pPr>
+        <w:pStyle w:val="NoSpacing"/>
+        <w:jc w:val="both"/>
+        <w:rPr>
+          <w:rFonts w:ascii="Calibri Light" w:hAnsi="Calibri Light" w:cs="Calibri Light"/>
+          <w:sz w:val="28"/>
+          <w:szCs w:val="28"/>
+        </w:rPr>
+      </w:pPr>
+    </w:p>
+    <w:p>
+      <w:pPr>
+        <w:pStyle w:val="NoSpacing"/>
+        <w:jc w:val="both"/>
+        <w:rPr>
+          <w:rFonts w:ascii="Calibri Light" w:hAnsi="Calibri Light" w:cs="Calibri Light"/>
+          <w:sz w:val="28"/>
+          <w:szCs w:val="28"/>
+        </w:rPr>
+      </w:pPr>
+    </w:p>
+    <w:p>
+      <w:pPr>
+        <w:pStyle w:val="NoSpacing"/>
+        <w:jc w:val="both"/>
+        <w:rPr>
+          <w:rFonts w:ascii="Calibri Light" w:hAnsi="Calibri Light" w:cs="Calibri Light"/>
+          <w:sz w:val="28"/>
+          <w:szCs w:val="28"/>
+        </w:rPr>
+      </w:pPr>
+    </w:p>
+    <w:p>
+      <w:pPr>
+        <w:pStyle w:val="NoSpacing"/>
+        <w:jc w:val="both"/>
+        <w:rPr>
+          <w:rFonts w:ascii="Calibri Light" w:hAnsi="Calibri Light" w:cs="Calibri Light"/>
+          <w:sz w:val="28"/>
+          <w:szCs w:val="28"/>
+        </w:rPr>
+      </w:pPr>
+    </w:p>
+    <w:p>
+      <w:pPr>
+        <w:pStyle w:val="NoSpacing"/>
+        <w:jc w:val="both"/>
+        <w:rPr>
+          <w:rFonts w:ascii="Calibri Light" w:hAnsi="Calibri Light" w:cs="Calibri Light"/>
+          <w:sz w:val="28"/>
+          <w:szCs w:val="28"/>
+        </w:rPr>
+      </w:pPr>
+    </w:p>
+    <w:p>
+      <w:pPr>
+        <w:pStyle w:val="NoSpacing"/>
+        <w:jc w:val="both"/>
+        <w:rPr>
+          <w:rFonts w:ascii="Calibri Light" w:hAnsi="Calibri Light" w:cs="Calibri Light"/>
+          <w:sz w:val="28"/>
+          <w:szCs w:val="28"/>
+        </w:rPr>
+      </w:pPr>
+    </w:p>
+    <w:p>
+      <w:pPr>
+        <w:pStyle w:val="NoSpacing"/>
+        <w:jc w:val="both"/>
+        <w:rPr>
+          <w:rFonts w:ascii="Calibri Light" w:hAnsi="Calibri Light" w:cs="Calibri Light"/>
+          <w:sz w:val="28"/>
+          <w:szCs w:val="28"/>
+        </w:rPr>
+      </w:pPr>
+    </w:p>
+    <w:p>
+      <w:pPr>
+        <w:pStyle w:val="NoSpacing"/>
+        <w:jc w:val="both"/>
+        <w:rPr>
+          <w:rFonts w:ascii="Calibri Light" w:hAnsi="Calibri Light" w:cs="Calibri Light"/>
+          <w:sz w:val="28"/>
+          <w:szCs w:val="28"/>
+        </w:rPr>
+      </w:pPr>
+    </w:p>
+    <w:p>
+      <w:pPr>
+        <w:pStyle w:val="NoSpacing"/>
+        <w:jc w:val="both"/>
+        <w:rPr>
+          <w:rFonts w:ascii="Calibri Light" w:hAnsi="Calibri Light" w:cs="Calibri Light"/>
+          <w:sz w:val="28"/>
+          <w:szCs w:val="28"/>
+        </w:rPr>
+      </w:pPr>
+    </w:p>
+    <w:p>
+      <w:pPr>
+        <w:pStyle w:val="NoSpacing"/>
+        <w:jc w:val="both"/>
+        <w:rPr>
+          <w:rFonts w:ascii="Calibri Light" w:hAnsi="Calibri Light" w:cs="Calibri Light"/>
+          <w:sz w:val="28"/>
+          <w:szCs w:val="28"/>
+        </w:rPr>
+      </w:pPr>
+    </w:p>
+    <w:p>
+      <w:pPr>
         <w:pStyle w:val="ListParagraph"/>
         <w:numPr>
           <w:ilvl w:val="0"/>
@@ -2226,6 +2410,7 @@
           <w:szCs w:val="40"/>
           <w:lang w:eastAsia="ja-JP"/>
         </w:rPr>
+        <w:lastRenderedPageBreak/>
         <w:t>Responsive User Interfaces</w:t>
       </w:r>
       <w:r>
@@ -2238,6 +2423,328 @@
         </w:rPr>
         <w:t>:</w:t>
       </w:r>
+    </w:p>
+    <w:p>
+      <w:pPr>
+        <w:pStyle w:val="ListParagraph"/>
+        <w:ind w:left="360"/>
+        <w:jc w:val="both"/>
+        <w:rPr>
+          <w:rFonts w:asciiTheme="majorHAnsi" w:eastAsiaTheme="majorEastAsia" w:hAnsiTheme="majorHAnsi" w:cstheme="majorBidi"/>
+          <w:b/>
+          <w:sz w:val="44"/>
+          <w:szCs w:val="40"/>
+          <w:lang w:eastAsia="ja-JP"/>
+        </w:rPr>
+      </w:pPr>
+      <w:r>
+        <w:rPr>
+          <w:rFonts w:asciiTheme="majorHAnsi" w:eastAsiaTheme="majorEastAsia" w:hAnsiTheme="majorHAnsi" w:cstheme="majorBidi"/>
+          <w:b/>
+          <w:sz w:val="44"/>
+          <w:szCs w:val="40"/>
+          <w:lang w:eastAsia="ja-JP"/>
+        </w:rPr>
+        <w:t>Splash Screen</w:t>
+      </w:r>
+    </w:p>
+    <w:p>
+      <w:pPr>
+        <w:pStyle w:val="ListParagraph"/>
+        <w:ind w:left="360"/>
+        <w:jc w:val="both"/>
+        <w:rPr>
+          <w:rFonts w:asciiTheme="majorHAnsi" w:eastAsiaTheme="majorEastAsia" w:hAnsiTheme="majorHAnsi" w:cstheme="majorBidi"/>
+          <w:b/>
+          <w:sz w:val="44"/>
+          <w:szCs w:val="40"/>
+          <w:lang w:eastAsia="ja-JP"/>
+        </w:rPr>
+      </w:pPr>
+      <w:r>
+        <w:rPr>
+          <w:rFonts w:asciiTheme="majorHAnsi" w:eastAsiaTheme="majorEastAsia" w:hAnsiTheme="majorHAnsi" w:cstheme="majorBidi"/>
+          <w:b/>
+          <w:sz w:val="44"/>
+          <w:szCs w:val="40"/>
+          <w:lang w:eastAsia="ja-JP"/>
+        </w:rPr>
+        <w:pict>
+          <v:shapetype id="_x0000_t75" coordsize="21600,21600" o:spt="75" o:preferrelative="t" path="m@4@5l@4@11@9@11@9@5xe" filled="f" stroked="f">
+            <v:stroke joinstyle="miter"/>
+            <v:formulas>
+              <v:f eqn="if lineDrawn pixelLineWidth 0"/>
+              <v:f eqn="sum @0 1 0"/>
+              <v:f eqn="sum 0 0 @1"/>
+              <v:f eqn="prod @2 1 2"/>
+              <v:f eqn="prod @3 21600 pixelWidth"/>
+              <v:f eqn="prod @3 21600 pixelHeight"/>
+              <v:f eqn="sum @0 0 1"/>
+              <v:f eqn="prod @6 1 2"/>
+              <v:f eqn="prod @7 21600 pixelWidth"/>
+              <v:f eqn="sum @8 21600 0"/>
+              <v:f eqn="prod @7 21600 pixelHeight"/>
+              <v:f eqn="sum @10 21600 0"/>
+            </v:formulas>
+            <v:path o:extrusionok="f" gradientshapeok="t" o:connecttype="rect"/>
+            <o:lock v:ext="edit" aspectratio="t"/>
+          </v:shapetype>
+          <v:shape id="_x0000_i1025" type="#_x0000_t75" style="width:248.75pt;height:553.55pt">
+            <v:imagedata r:id="rId11" o:title="WhatsApp Image 2024-10-26 at 4.33.35 PM"/>
+          </v:shape>
+        </w:pict>
+      </w:r>
+    </w:p>
+    <w:p>
+      <w:pPr>
+        <w:pStyle w:val="ListParagraph"/>
+        <w:ind w:left="360"/>
+        <w:jc w:val="both"/>
+        <w:rPr>
+          <w:rFonts w:asciiTheme="majorHAnsi" w:eastAsiaTheme="majorEastAsia" w:hAnsiTheme="majorHAnsi" w:cstheme="majorBidi"/>
+          <w:b/>
+          <w:sz w:val="44"/>
+          <w:szCs w:val="40"/>
+          <w:lang w:eastAsia="ja-JP"/>
+        </w:rPr>
+      </w:pPr>
+    </w:p>
+    <w:p>
+      <w:pPr>
+        <w:pStyle w:val="ListParagraph"/>
+        <w:ind w:left="360"/>
+        <w:jc w:val="both"/>
+        <w:rPr>
+          <w:rFonts w:asciiTheme="majorHAnsi" w:eastAsiaTheme="majorEastAsia" w:hAnsiTheme="majorHAnsi" w:cstheme="majorBidi"/>
+          <w:b/>
+          <w:sz w:val="44"/>
+          <w:szCs w:val="40"/>
+          <w:lang w:eastAsia="ja-JP"/>
+        </w:rPr>
+      </w:pPr>
+      <w:r>
+        <w:rPr>
+          <w:rFonts w:asciiTheme="majorHAnsi" w:eastAsiaTheme="majorEastAsia" w:hAnsiTheme="majorHAnsi" w:cstheme="majorBidi"/>
+          <w:b/>
+          <w:sz w:val="44"/>
+          <w:szCs w:val="40"/>
+          <w:lang w:eastAsia="ja-JP"/>
+        </w:rPr>
+        <w:lastRenderedPageBreak/>
+        <w:t>Home Screen</w:t>
+      </w:r>
+    </w:p>
+    <w:p>
+      <w:pPr>
+        <w:pStyle w:val="ListParagraph"/>
+        <w:ind w:left="360"/>
+        <w:jc w:val="both"/>
+        <w:rPr>
+          <w:rFonts w:asciiTheme="majorHAnsi" w:eastAsiaTheme="majorEastAsia" w:hAnsiTheme="majorHAnsi" w:cstheme="majorBidi"/>
+          <w:b/>
+          <w:sz w:val="44"/>
+          <w:szCs w:val="40"/>
+          <w:lang w:eastAsia="ja-JP"/>
+        </w:rPr>
+      </w:pPr>
+      <w:r>
+        <w:rPr>
+          <w:rFonts w:asciiTheme="majorHAnsi" w:eastAsiaTheme="majorEastAsia" w:hAnsiTheme="majorHAnsi" w:cstheme="majorBidi"/>
+          <w:b/>
+          <w:sz w:val="44"/>
+          <w:szCs w:val="40"/>
+          <w:lang w:eastAsia="ja-JP"/>
+        </w:rPr>
+        <w:pict>
+          <v:shape id="_x0000_i1026" type="#_x0000_t75" style="width:266.5pt;height:592.85pt">
+            <v:imagedata r:id="rId12" o:title="WhatsApp Image 2024-10-26 at 4.33.34 PM (1)"/>
+          </v:shape>
+        </w:pict>
+      </w:r>
+    </w:p>
+    <w:p>
+      <w:pPr>
+        <w:pStyle w:val="ListParagraph"/>
+        <w:ind w:left="360"/>
+        <w:jc w:val="both"/>
+        <w:rPr>
+          <w:rFonts w:asciiTheme="majorHAnsi" w:eastAsiaTheme="majorEastAsia" w:hAnsiTheme="majorHAnsi" w:cstheme="majorBidi"/>
+          <w:b/>
+          <w:sz w:val="44"/>
+          <w:szCs w:val="40"/>
+          <w:lang w:eastAsia="ja-JP"/>
+        </w:rPr>
+      </w:pPr>
+      <w:r>
+        <w:rPr>
+          <w:rFonts w:asciiTheme="majorHAnsi" w:eastAsiaTheme="majorEastAsia" w:hAnsiTheme="majorHAnsi" w:cstheme="majorBidi"/>
+          <w:b/>
+          <w:sz w:val="44"/>
+          <w:szCs w:val="40"/>
+          <w:lang w:eastAsia="ja-JP"/>
+        </w:rPr>
+        <w:lastRenderedPageBreak/>
+        <w:t>Save audio screen</w:t>
+      </w:r>
+    </w:p>
+    <w:p>
+      <w:pPr>
+        <w:pStyle w:val="ListParagraph"/>
+        <w:ind w:left="360"/>
+        <w:jc w:val="both"/>
+        <w:rPr>
+          <w:rFonts w:asciiTheme="majorHAnsi" w:eastAsiaTheme="majorEastAsia" w:hAnsiTheme="majorHAnsi" w:cstheme="majorBidi"/>
+          <w:b/>
+          <w:sz w:val="44"/>
+          <w:szCs w:val="40"/>
+          <w:lang w:eastAsia="ja-JP"/>
+        </w:rPr>
+      </w:pPr>
+      <w:r>
+        <w:rPr>
+          <w:rFonts w:asciiTheme="majorHAnsi" w:eastAsiaTheme="majorEastAsia" w:hAnsiTheme="majorHAnsi" w:cstheme="majorBidi"/>
+          <w:b/>
+          <w:sz w:val="44"/>
+          <w:szCs w:val="40"/>
+          <w:lang w:eastAsia="ja-JP"/>
+        </w:rPr>
+        <w:pict>
+          <v:shape id="_x0000_i1027" type="#_x0000_t75" style="width:256.2pt;height:569.45pt">
+            <v:imagedata r:id="rId13" o:title="WhatsApp Image 2024-10-26 at 4.33.33 PM (1)"/>
+          </v:shape>
+        </w:pict>
+      </w:r>
+    </w:p>
+    <w:p>
+      <w:pPr>
+        <w:pStyle w:val="ListParagraph"/>
+        <w:ind w:left="360"/>
+        <w:jc w:val="both"/>
+        <w:rPr>
+          <w:rFonts w:asciiTheme="majorHAnsi" w:eastAsiaTheme="majorEastAsia" w:hAnsiTheme="majorHAnsi" w:cstheme="majorBidi"/>
+          <w:b/>
+          <w:sz w:val="44"/>
+          <w:szCs w:val="40"/>
+          <w:lang w:eastAsia="ja-JP"/>
+        </w:rPr>
+      </w:pPr>
+    </w:p>
+    <w:p>
+      <w:pPr>
+        <w:pStyle w:val="ListParagraph"/>
+        <w:ind w:left="360"/>
+        <w:jc w:val="both"/>
+        <w:rPr>
+          <w:rFonts w:asciiTheme="majorHAnsi" w:eastAsiaTheme="majorEastAsia" w:hAnsiTheme="majorHAnsi" w:cstheme="majorBidi"/>
+          <w:b/>
+          <w:sz w:val="44"/>
+          <w:szCs w:val="40"/>
+          <w:lang w:eastAsia="ja-JP"/>
+        </w:rPr>
+      </w:pPr>
+      <w:r>
+        <w:rPr>
+          <w:rFonts w:asciiTheme="majorHAnsi" w:eastAsiaTheme="majorEastAsia" w:hAnsiTheme="majorHAnsi" w:cstheme="majorBidi"/>
+          <w:b/>
+          <w:sz w:val="44"/>
+          <w:szCs w:val="40"/>
+          <w:lang w:eastAsia="ja-JP"/>
+        </w:rPr>
+        <w:lastRenderedPageBreak/>
+        <w:pict>
+          <v:shape id="_x0000_i1028" type="#_x0000_t75" style="width:291.75pt;height:9in">
+            <v:imagedata r:id="rId14" o:title="WhatsApp Image 2024-10-26 at 4.33.34 PM"/>
+          </v:shape>
+        </w:pict>
+      </w:r>
+    </w:p>
+    <w:p>
+      <w:pPr>
+        <w:pStyle w:val="ListParagraph"/>
+        <w:ind w:left="360"/>
+        <w:jc w:val="both"/>
+        <w:rPr>
+          <w:rFonts w:asciiTheme="majorHAnsi" w:eastAsiaTheme="majorEastAsia" w:hAnsiTheme="majorHAnsi" w:cstheme="majorBidi"/>
+          <w:b/>
+          <w:sz w:val="44"/>
+          <w:szCs w:val="40"/>
+          <w:lang w:eastAsia="ja-JP"/>
+        </w:rPr>
+      </w:pPr>
+      <w:bookmarkStart w:id="0" w:name="_GoBack"/>
+      <w:r>
+        <w:rPr>
+          <w:rFonts w:asciiTheme="majorHAnsi" w:eastAsiaTheme="majorEastAsia" w:hAnsiTheme="majorHAnsi" w:cstheme="majorBidi"/>
+          <w:b/>
+          <w:noProof/>
+          <w:sz w:val="44"/>
+          <w:szCs w:val="40"/>
+        </w:rPr>
+        <w:lastRenderedPageBreak/>
+        <w:drawing>
+          <wp:inline distT="0" distB="0" distL="0" distR="0">
+            <wp:extent cx="4357240" cy="6911439"/>
+            <wp:effectExtent l="0" t="0" r="5715" b="3810"/>
+            <wp:docPr id="2" name="Picture 2" descr="C:\Users\Fattani Computers\Downloads\WhatsApp Image 2024-10-26 at 4.33.33 PM.jpeg"/>
+            <wp:cNvGraphicFramePr>
+              <a:graphicFrameLocks xmlns:a="http://schemas.openxmlformats.org/drawingml/2006/main" noChangeAspect="1"/>
+            </wp:cNvGraphicFramePr>
+            <a:graphic xmlns:a="http://schemas.openxmlformats.org/drawingml/2006/main">
+              <a:graphicData uri="http://schemas.openxmlformats.org/drawingml/2006/picture">
+                <pic:pic xmlns:pic="http://schemas.openxmlformats.org/drawingml/2006/picture">
+                  <pic:nvPicPr>
+                    <pic:cNvPr id="0" name="Picture 8" descr="C:\Users\Fattani Computers\Downloads\WhatsApp Image 2024-10-26 at 4.33.33 PM.jpeg"/>
+                    <pic:cNvPicPr>
+                      <a:picLocks noChangeAspect="1" noChangeArrowheads="1"/>
+                    </pic:cNvPicPr>
+                  </pic:nvPicPr>
+                  <pic:blipFill>
+                    <a:blip r:embed="rId15">
+                      <a:extLst>
+                        <a:ext uri="{28A0092B-C50C-407E-A947-70E740481C1C}">
+                          <a14:useLocalDpi xmlns:a14="http://schemas.microsoft.com/office/drawing/2010/main" val="0"/>
+                        </a:ext>
+                      </a:extLst>
+                    </a:blip>
+                    <a:srcRect/>
+                    <a:stretch>
+                      <a:fillRect/>
+                    </a:stretch>
+                  </pic:blipFill>
+                  <pic:spPr bwMode="auto">
+                    <a:xfrm>
+                      <a:off x="0" y="0"/>
+                      <a:ext cx="4362461" cy="6919720"/>
+                    </a:xfrm>
+                    <a:prstGeom prst="rect">
+                      <a:avLst/>
+                    </a:prstGeom>
+                    <a:noFill/>
+                    <a:ln>
+                      <a:noFill/>
+                    </a:ln>
+                  </pic:spPr>
+                </pic:pic>
+              </a:graphicData>
+            </a:graphic>
+          </wp:inline>
+        </w:drawing>
+      </w:r>
+      <w:bookmarkEnd w:id="0"/>
+    </w:p>
+    <w:p>
+      <w:pPr>
+        <w:pStyle w:val="ListParagraph"/>
+        <w:ind w:left="360"/>
+        <w:jc w:val="both"/>
+        <w:rPr>
+          <w:rFonts w:asciiTheme="majorHAnsi" w:eastAsiaTheme="majorEastAsia" w:hAnsiTheme="majorHAnsi" w:cstheme="majorBidi"/>
+          <w:b/>
+          <w:sz w:val="44"/>
+          <w:szCs w:val="40"/>
+          <w:lang w:eastAsia="ja-JP"/>
+        </w:rPr>
+      </w:pPr>
     </w:p>
     <w:p>
       <w:pPr>
@@ -2276,6 +2783,7 @@
           <w:szCs w:val="40"/>
           <w:lang w:eastAsia="ja-JP"/>
         </w:rPr>
+        <w:lastRenderedPageBreak/>
         <w:t xml:space="preserve">Data </w:t>
       </w:r>
       <w:r>
@@ -2299,8 +2807,6 @@
         </w:rPr>
         <w:t>:</w:t>
       </w:r>
-      <w:bookmarkStart w:id="0" w:name="_GoBack"/>
-      <w:bookmarkEnd w:id="0"/>
       <w:proofErr w:type="gramEnd"/>
       <w:r>
         <w:rPr>
@@ -2502,7 +3008,6 @@
           <w:sz w:val="28"/>
           <w:szCs w:val="28"/>
         </w:rPr>
-        <w:lastRenderedPageBreak/>
         <w:t>Offline Use:</w:t>
       </w:r>
       <w:r>
@@ -2790,6 +3295,7 @@
           <w:sz w:val="28"/>
           <w:szCs w:val="28"/>
         </w:rPr>
+        <w:lastRenderedPageBreak/>
         <w:t>File_Picker</w:t>
       </w:r>
       <w:r>
@@ -2963,16 +3469,7 @@
           <w:sz w:val="28"/>
           <w:szCs w:val="28"/>
         </w:rPr>
-        <w:t xml:space="preserve">We employ the Provider package for state management in our application. This package allows us to efficiently manage the state across </w:t>
-      </w:r>
-      <w:r>
-        <w:rPr>
-          <w:rFonts w:ascii="Calibri Light" w:eastAsiaTheme="minorEastAsia" w:hAnsi="Calibri Light" w:cs="Calibri Light"/>
-          <w:sz w:val="28"/>
-          <w:szCs w:val="28"/>
-        </w:rPr>
-        <w:lastRenderedPageBreak/>
-        <w:t>different components of our app, ensuring a responsive and dynamic user interface as audio files are processed and played.</w:t>
+        <w:t>We employ the Provider package for state management in our application. This package allows us to efficiently manage the state across different components of our app, ensuring a responsive and dynamic user interface as audio files are processed and played.</w:t>
       </w:r>
     </w:p>
     <w:p>
@@ -3208,7 +3705,16 @@
           <w:sz w:val="28"/>
           <w:szCs w:val="28"/>
         </w:rPr>
-        <w:t>It took considerable time to grasp how to effectively use the Provider package alongside SQLite. With assistance from GPT, we learned that database methods should be called within the provider methods, while the main code should only invoke the provider methods.</w:t>
+        <w:t xml:space="preserve">It took considerable time to grasp how to effectively use the Provider package alongside SQLite. With </w:t>
+      </w:r>
+      <w:r>
+        <w:rPr>
+          <w:rFonts w:ascii="Calibri Light" w:eastAsiaTheme="minorEastAsia" w:hAnsi="Calibri Light" w:cs="Calibri Light"/>
+          <w:sz w:val="28"/>
+          <w:szCs w:val="28"/>
+        </w:rPr>
+        <w:lastRenderedPageBreak/>
+        <w:t>assistance from GPT, we learned that database methods should be called within the provider methods, while the main code should only invoke the provider methods.</w:t>
       </w:r>
     </w:p>
     <w:p>
@@ -3360,7 +3866,6 @@
           <w:sz w:val="28"/>
           <w:szCs w:val="28"/>
         </w:rPr>
-        <w:lastRenderedPageBreak/>
         <w:t xml:space="preserve">File Handling Exceptions: </w:t>
       </w:r>
       <w:r>
@@ -3437,8 +3942,8 @@
     </w:p>
     <w:p/>
     <w:sectPr>
-      <w:headerReference w:type="even" r:id="rId11"/>
-      <w:headerReference w:type="first" r:id="rId12"/>
+      <w:headerReference w:type="even" r:id="rId16"/>
+      <w:headerReference w:type="first" r:id="rId17"/>
       <w:pgSz w:w="12240" w:h="15840"/>
       <w:pgMar w:top="1440" w:right="1440" w:bottom="1440" w:left="1440" w:header="720" w:footer="720" w:gutter="0"/>
       <w:pgBorders w:offsetFrom="page">
@@ -7793,697 +8298,6 @@
 </w:styles>
 </file>
 
-<file path=word/glossary/document.xml><?xml version="1.0" encoding="utf-8"?>
-<w:glossaryDocument xmlns:wpc="http://schemas.microsoft.com/office/word/2010/wordprocessingCanvas" xmlns:mc="http://schemas.openxmlformats.org/markup-compatibility/2006" xmlns:o="urn:schemas-microsoft-com:office:office" xmlns:r="http://schemas.openxmlformats.org/officeDocument/2006/relationships" xmlns:m="http://schemas.openxmlformats.org/officeDocument/2006/math" xmlns:v="urn:schemas-microsoft-com:vml" xmlns:wp14="http://schemas.microsoft.com/office/word/2010/wordprocessingDrawing" xmlns:wp="http://schemas.openxmlformats.org/drawingml/2006/wordprocessingDrawing" xmlns:w10="urn:schemas-microsoft-com:office:word" xmlns:w="http://schemas.openxmlformats.org/wordprocessingml/2006/main" xmlns:w14="http://schemas.microsoft.com/office/word/2010/wordml" xmlns:wpg="http://schemas.microsoft.com/office/word/2010/wordprocessingGroup" xmlns:wpi="http://schemas.microsoft.com/office/word/2010/wordprocessingInk" xmlns:wne="http://schemas.microsoft.com/office/word/2006/wordml" xmlns:wps="http://schemas.microsoft.com/office/word/2010/wordprocessingShape" mc:Ignorable="w14 wp14"/>
-</file>
-
-<file path=word/glossary/fontTable.xml><?xml version="1.0" encoding="utf-8"?>
-<w:fonts xmlns:mc="http://schemas.openxmlformats.org/markup-compatibility/2006" xmlns:r="http://schemas.openxmlformats.org/officeDocument/2006/relationships" xmlns:w="http://schemas.openxmlformats.org/wordprocessingml/2006/main" xmlns:w14="http://schemas.microsoft.com/office/word/2010/wordml" mc:Ignorable="w14">
-  <w:font w:name="Times New Roman">
-    <w:panose1 w:val="02020603050405020304"/>
-    <w:charset w:val="00"/>
-    <w:family w:val="roman"/>
-    <w:pitch w:val="variable"/>
-    <w:sig w:usb0="E0002EFF" w:usb1="C000785B" w:usb2="00000009" w:usb3="00000000" w:csb0="000001FF" w:csb1="00000000"/>
-  </w:font>
-  <w:font w:name="Symbol">
-    <w:panose1 w:val="05050102010706020507"/>
-    <w:charset w:val="02"/>
-    <w:family w:val="roman"/>
-    <w:pitch w:val="variable"/>
-    <w:sig w:usb0="00000000" w:usb1="10000000" w:usb2="00000000" w:usb3="00000000" w:csb0="80000000" w:csb1="00000000"/>
-  </w:font>
-  <w:font w:name="Courier New">
-    <w:panose1 w:val="02070309020205020404"/>
-    <w:charset w:val="00"/>
-    <w:family w:val="modern"/>
-    <w:pitch w:val="fixed"/>
-    <w:sig w:usb0="E0002EFF" w:usb1="C0007843" w:usb2="00000009" w:usb3="00000000" w:csb0="000001FF" w:csb1="00000000"/>
-  </w:font>
-  <w:font w:name="Wingdings">
-    <w:panose1 w:val="05000000000000000000"/>
-    <w:charset w:val="02"/>
-    <w:family w:val="auto"/>
-    <w:pitch w:val="variable"/>
-    <w:sig w:usb0="00000000" w:usb1="10000000" w:usb2="00000000" w:usb3="00000000" w:csb0="80000000" w:csb1="00000000"/>
-  </w:font>
-  <w:font w:name="Calibri">
-    <w:panose1 w:val="020F0502020204030204"/>
-    <w:charset w:val="00"/>
-    <w:family w:val="swiss"/>
-    <w:pitch w:val="variable"/>
-    <w:sig w:usb0="E4002EFF" w:usb1="C000247B" w:usb2="00000009" w:usb3="00000000" w:csb0="000001FF" w:csb1="00000000"/>
-  </w:font>
-  <w:font w:name="Cambria">
-    <w:panose1 w:val="02040503050406030204"/>
-    <w:charset w:val="00"/>
-    <w:family w:val="roman"/>
-    <w:pitch w:val="variable"/>
-    <w:sig w:usb0="E00006FF" w:usb1="420024FF" w:usb2="02000000" w:usb3="00000000" w:csb0="0000019F" w:csb1="00000000"/>
-  </w:font>
-  <w:font w:name="Tahoma">
-    <w:panose1 w:val="020B0604030504040204"/>
-    <w:charset w:val="00"/>
-    <w:family w:val="swiss"/>
-    <w:pitch w:val="variable"/>
-    <w:sig w:usb0="E1002EFF" w:usb1="C000605B" w:usb2="00000029" w:usb3="00000000" w:csb0="000101FF" w:csb1="00000000"/>
-  </w:font>
-  <w:font w:name="Calibri Light">
-    <w:panose1 w:val="020F0302020204030204"/>
-    <w:charset w:val="00"/>
-    <w:family w:val="swiss"/>
-    <w:pitch w:val="variable"/>
-    <w:sig w:usb0="E4002EFF" w:usb1="C000247B" w:usb2="00000009" w:usb3="00000000" w:csb0="000001FF" w:csb1="00000000"/>
-  </w:font>
-</w:fonts>
-</file>
-
-<file path=word/glossary/settings.xml><?xml version="1.0" encoding="utf-8"?>
-<w:settings xmlns:mc="http://schemas.openxmlformats.org/markup-compatibility/2006" xmlns:o="urn:schemas-microsoft-com:office:office" xmlns:r="http://schemas.openxmlformats.org/officeDocument/2006/relationships" xmlns:m="http://schemas.openxmlformats.org/officeDocument/2006/math" xmlns:v="urn:schemas-microsoft-com:vml" xmlns:w10="urn:schemas-microsoft-com:office:word" xmlns:w="http://schemas.openxmlformats.org/wordprocessingml/2006/main" xmlns:w14="http://schemas.microsoft.com/office/word/2010/wordml" xmlns:sl="http://schemas.openxmlformats.org/schemaLibrary/2006/main" mc:Ignorable="w14">
-  <w:view w:val="normal"/>
-  <w:defaultTabStop w:val="720"/>
-  <w:characterSpacingControl w:val="doNotCompress"/>
-  <w:compat>
-    <w:useFELayout/>
-    <w:compatSetting w:name="compatibilityMode" w:uri="http://schemas.microsoft.com/office/word" w:val="14"/>
-    <w:compatSetting w:name="overrideTableStyleFontSizeAndJustification" w:uri="http://schemas.microsoft.com/office/word" w:val="1"/>
-    <w:compatSetting w:name="enableOpenTypeFeatures" w:uri="http://schemas.microsoft.com/office/word" w:val="1"/>
-    <w:compatSetting w:name="doNotFlipMirrorIndents" w:uri="http://schemas.microsoft.com/office/word" w:val="1"/>
-  </w:compat>
-  <w:rsids>
-    <w:rsidRoot w:val="004640C1"/>
-    <w:rsid w:val="004640C1"/>
-    <w:rsid w:val="004D68F8"/>
-    <w:rsid w:val="00887795"/>
-    <w:rsid w:val="00F77FFD"/>
-  </w:rsids>
-  <m:mathPr>
-    <m:mathFont m:val="Cambria Math"/>
-    <m:brkBin m:val="before"/>
-    <m:brkBinSub m:val="--"/>
-    <m:smallFrac m:val="0"/>
-    <m:dispDef/>
-    <m:lMargin m:val="0"/>
-    <m:rMargin m:val="0"/>
-    <m:defJc m:val="centerGroup"/>
-    <m:wrapIndent m:val="1440"/>
-    <m:intLim m:val="subSup"/>
-    <m:naryLim m:val="undOvr"/>
-  </m:mathPr>
-  <w:themeFontLang w:val="en-US"/>
-  <w:clrSchemeMapping w:bg1="light1" w:t1="dark1" w:bg2="light2" w:t2="dark2" w:accent1="accent1" w:accent2="accent2" w:accent3="accent3" w:accent4="accent4" w:accent5="accent5" w:accent6="accent6" w:hyperlink="hyperlink" w:followedHyperlink="followedHyperlink"/>
-  <w:decimalSymbol w:val="."/>
-  <w:listSeparator w:val=","/>
-</w:settings>
-</file>
-
-<file path=word/glossary/styles.xml><?xml version="1.0" encoding="utf-8"?>
-<w:styles xmlns:mc="http://schemas.openxmlformats.org/markup-compatibility/2006" xmlns:r="http://schemas.openxmlformats.org/officeDocument/2006/relationships" xmlns:w="http://schemas.openxmlformats.org/wordprocessingml/2006/main" xmlns:w14="http://schemas.microsoft.com/office/word/2010/wordml" mc:Ignorable="w14">
-  <w:docDefaults>
-    <w:rPrDefault>
-      <w:rPr>
-        <w:rFonts w:asciiTheme="minorHAnsi" w:eastAsiaTheme="minorEastAsia" w:hAnsiTheme="minorHAnsi" w:cstheme="minorBidi"/>
-        <w:sz w:val="22"/>
-        <w:szCs w:val="22"/>
-        <w:lang w:val="en-US" w:eastAsia="en-US" w:bidi="ar-SA"/>
-      </w:rPr>
-    </w:rPrDefault>
-    <w:pPrDefault>
-      <w:pPr>
-        <w:spacing w:after="200" w:line="276" w:lineRule="auto"/>
-      </w:pPr>
-    </w:pPrDefault>
-  </w:docDefaults>
-  <w:latentStyles w:defLockedState="0" w:defUIPriority="99" w:defSemiHidden="1" w:defUnhideWhenUsed="1" w:defQFormat="0" w:count="267">
-    <w:lsdException w:name="Normal" w:semiHidden="0" w:uiPriority="0" w:unhideWhenUsed="0" w:qFormat="1"/>
-    <w:lsdException w:name="heading 1" w:semiHidden="0" w:uiPriority="9" w:unhideWhenUsed="0" w:qFormat="1"/>
-    <w:lsdException w:name="heading 2" w:uiPriority="9" w:qFormat="1"/>
-    <w:lsdException w:name="heading 3" w:uiPriority="9" w:qFormat="1"/>
-    <w:lsdException w:name="heading 4" w:uiPriority="9" w:qFormat="1"/>
-    <w:lsdException w:name="heading 5" w:uiPriority="9" w:qFormat="1"/>
-    <w:lsdException w:name="heading 6" w:uiPriority="9" w:qFormat="1"/>
-    <w:lsdException w:name="heading 7" w:uiPriority="9" w:qFormat="1"/>
-    <w:lsdException w:name="heading 8" w:uiPriority="9" w:qFormat="1"/>
-    <w:lsdException w:name="heading 9" w:uiPriority="9" w:qFormat="1"/>
-    <w:lsdException w:name="toc 1" w:uiPriority="39"/>
-    <w:lsdException w:name="toc 2" w:uiPriority="39"/>
-    <w:lsdException w:name="toc 3" w:uiPriority="39"/>
-    <w:lsdException w:name="toc 4" w:uiPriority="39"/>
-    <w:lsdException w:name="toc 5" w:uiPriority="39"/>
-    <w:lsdException w:name="toc 6" w:uiPriority="39"/>
-    <w:lsdException w:name="toc 7" w:uiPriority="39"/>
-    <w:lsdException w:name="toc 8" w:uiPriority="39"/>
-    <w:lsdException w:name="toc 9" w:uiPriority="39"/>
-    <w:lsdException w:name="caption" w:uiPriority="35" w:qFormat="1"/>
-    <w:lsdException w:name="Title" w:semiHidden="0" w:uiPriority="10" w:unhideWhenUsed="0" w:qFormat="1"/>
-    <w:lsdException w:name="Default Paragraph Font" w:uiPriority="1"/>
-    <w:lsdException w:name="Subtitle" w:semiHidden="0" w:uiPriority="11" w:unhideWhenUsed="0" w:qFormat="1"/>
-    <w:lsdException w:name="Strong" w:semiHidden="0" w:uiPriority="22" w:unhideWhenUsed="0" w:qFormat="1"/>
-    <w:lsdException w:name="Emphasis" w:semiHidden="0" w:uiPriority="20" w:unhideWhenUsed="0" w:qFormat="1"/>
-    <w:lsdException w:name="Table Grid" w:semiHidden="0" w:uiPriority="59" w:unhideWhenUsed="0"/>
-    <w:lsdException w:name="Placeholder Text" w:unhideWhenUsed="0"/>
-    <w:lsdException w:name="No Spacing" w:semiHidden="0" w:uiPriority="1" w:unhideWhenUsed="0" w:qFormat="1"/>
-    <w:lsdException w:name="Light Shading" w:semiHidden="0" w:uiPriority="60" w:unhideWhenUsed="0"/>
-    <w:lsdException w:name="Light List" w:semiHidden="0" w:uiPriority="61" w:unhideWhenUsed="0"/>
-    <w:lsdException w:name="Light Grid" w:semiHidden="0" w:uiPriority="62" w:unhideWhenUsed="0"/>
-    <w:lsdException w:name="Medium Shading 1" w:semiHidden="0" w:uiPriority="63" w:unhideWhenUsed="0"/>
-    <w:lsdException w:name="Medium Shading 2" w:semiHidden="0" w:uiPriority="64" w:unhideWhenUsed="0"/>
-    <w:lsdException w:name="Medium List 1" w:semiHidden="0" w:uiPriority="65" w:unhideWhenUsed="0"/>
-    <w:lsdException w:name="Medium List 2" w:semiHidden="0" w:uiPriority="66" w:unhideWhenUsed="0"/>
-    <w:lsdException w:name="Medium Grid 1" w:semiHidden="0" w:uiPriority="67" w:unhideWhenUsed="0"/>
-    <w:lsdException w:name="Medium Grid 2" w:semiHidden="0" w:uiPriority="68" w:unhideWhenUsed="0"/>
-    <w:lsdException w:name="Medium Grid 3" w:semiHidden="0" w:uiPriority="69" w:unhideWhenUsed="0"/>
-    <w:lsdException w:name="Dark List" w:semiHidden="0" w:uiPriority="70" w:unhideWhenUsed="0"/>
-    <w:lsdException w:name="Colorful Shading" w:semiHidden="0" w:uiPriority="71" w:unhideWhenUsed="0"/>
-    <w:lsdException w:name="Colorful List" w:semiHidden="0" w:uiPriority="72" w:unhideWhenUsed="0"/>
-    <w:lsdException w:name="Colorful Grid" w:semiHidden="0" w:uiPriority="73" w:unhideWhenUsed="0"/>
-    <w:lsdException w:name="Light Shading Accent 1" w:semiHidden="0" w:uiPriority="60" w:unhideWhenUsed="0"/>
-    <w:lsdException w:name="Light List Accent 1" w:semiHidden="0" w:uiPriority="61" w:unhideWhenUsed="0"/>
-    <w:lsdException w:name="Light Grid Accent 1" w:semiHidden="0" w:uiPriority="62" w:unhideWhenUsed="0"/>
-    <w:lsdException w:name="Medium Shading 1 Accent 1" w:semiHidden="0" w:uiPriority="63" w:unhideWhenUsed="0"/>
-    <w:lsdException w:name="Medium Shading 2 Accent 1" w:semiHidden="0" w:uiPriority="64" w:unhideWhenUsed="0"/>
-    <w:lsdException w:name="Medium List 1 Accent 1" w:semiHidden="0" w:uiPriority="65" w:unhideWhenUsed="0"/>
-    <w:lsdException w:name="Revision" w:unhideWhenUsed="0"/>
-    <w:lsdException w:name="List Paragraph" w:semiHidden="0" w:uiPriority="34" w:unhideWhenUsed="0" w:qFormat="1"/>
-    <w:lsdException w:name="Quote" w:semiHidden="0" w:uiPriority="29" w:unhideWhenUsed="0" w:qFormat="1"/>
-    <w:lsdException w:name="Intense Quote" w:semiHidden="0" w:uiPriority="30" w:unhideWhenUsed="0" w:qFormat="1"/>
-    <w:lsdException w:name="Medium List 2 Accent 1" w:semiHidden="0" w:uiPriority="66" w:unhideWhenUsed="0"/>
-    <w:lsdException w:name="Medium Grid 1 Accent 1" w:semiHidden="0" w:uiPriority="67" w:unhideWhenUsed="0"/>
-    <w:lsdException w:name="Medium Grid 2 Accent 1" w:semiHidden="0" w:uiPriority="68" w:unhideWhenUsed="0"/>
-    <w:lsdException w:name="Medium Grid 3 Accent 1" w:semiHidden="0" w:uiPriority="69" w:unhideWhenUsed="0"/>
-    <w:lsdException w:name="Dark List Accent 1" w:semiHidden="0" w:uiPriority="70" w:unhideWhenUsed="0"/>
-    <w:lsdException w:name="Colorful Shading Accent 1" w:semiHidden="0" w:uiPriority="71" w:unhideWhenUsed="0"/>
-    <w:lsdException w:name="Colorful List Accent 1" w:semiHidden="0" w:uiPriority="72" w:unhideWhenUsed="0"/>
-    <w:lsdException w:name="Colorful Grid Accent 1" w:semiHidden="0" w:uiPriority="73" w:unhideWhenUsed="0"/>
-    <w:lsdException w:name="Light Shading Accent 2" w:semiHidden="0" w:uiPriority="60" w:unhideWhenUsed="0"/>
-    <w:lsdException w:name="Light List Accent 2" w:semiHidden="0" w:uiPriority="61" w:unhideWhenUsed="0"/>
-    <w:lsdException w:name="Light Grid Accent 2" w:semiHidden="0" w:uiPriority="62" w:unhideWhenUsed="0"/>
-    <w:lsdException w:name="Medium Shading 1 Accent 2" w:semiHidden="0" w:uiPriority="63" w:unhideWhenUsed="0"/>
-    <w:lsdException w:name="Medium Shading 2 Accent 2" w:semiHidden="0" w:uiPriority="64" w:unhideWhenUsed="0"/>
-    <w:lsdException w:name="Medium List 1 Accent 2" w:semiHidden="0" w:uiPriority="65" w:unhideWhenUsed="0"/>
-    <w:lsdException w:name="Medium List 2 Accent 2" w:semiHidden="0" w:uiPriority="66" w:unhideWhenUsed="0"/>
-    <w:lsdException w:name="Medium Grid 1 Accent 2" w:semiHidden="0" w:uiPriority="67" w:unhideWhenUsed="0"/>
-    <w:lsdException w:name="Medium Grid 2 Accent 2" w:semiHidden="0" w:uiPriority="68" w:unhideWhenUsed="0"/>
-    <w:lsdException w:name="Medium Grid 3 Accent 2" w:semiHidden="0" w:uiPriority="69" w:unhideWhenUsed="0"/>
-    <w:lsdException w:name="Dark List Accent 2" w:semiHidden="0" w:uiPriority="70" w:unhideWhenUsed="0"/>
-    <w:lsdException w:name="Colorful Shading Accent 2" w:semiHidden="0" w:uiPriority="71" w:unhideWhenUsed="0"/>
-    <w:lsdException w:name="Colorful List Accent 2" w:semiHidden="0" w:uiPriority="72" w:unhideWhenUsed="0"/>
-    <w:lsdException w:name="Colorful Grid Accent 2" w:semiHidden="0" w:uiPriority="73" w:unhideWhenUsed="0"/>
-    <w:lsdException w:name="Light Shading Accent 3" w:semiHidden="0" w:uiPriority="60" w:unhideWhenUsed="0"/>
-    <w:lsdException w:name="Light List Accent 3" w:semiHidden="0" w:uiPriority="61" w:unhideWhenUsed="0"/>
-    <w:lsdException w:name="Light Grid Accent 3" w:semiHidden="0" w:uiPriority="62" w:unhideWhenUsed="0"/>
-    <w:lsdException w:name="Medium Shading 1 Accent 3" w:semiHidden="0" w:uiPriority="63" w:unhideWhenUsed="0"/>
-    <w:lsdException w:name="Medium Shading 2 Accent 3" w:semiHidden="0" w:uiPriority="64" w:unhideWhenUsed="0"/>
-    <w:lsdException w:name="Medium List 1 Accent 3" w:semiHidden="0" w:uiPriority="65" w:unhideWhenUsed="0"/>
-    <w:lsdException w:name="Medium List 2 Accent 3" w:semiHidden="0" w:uiPriority="66" w:unhideWhenUsed="0"/>
-    <w:lsdException w:name="Medium Grid 1 Accent 3" w:semiHidden="0" w:uiPriority="67" w:unhideWhenUsed="0"/>
-    <w:lsdException w:name="Medium Grid 2 Accent 3" w:semiHidden="0" w:uiPriority="68" w:unhideWhenUsed="0"/>
-    <w:lsdException w:name="Medium Grid 3 Accent 3" w:semiHidden="0" w:uiPriority="69" w:unhideWhenUsed="0"/>
-    <w:lsdException w:name="Dark List Accent 3" w:semiHidden="0" w:uiPriority="70" w:unhideWhenUsed="0"/>
-    <w:lsdException w:name="Colorful Shading Accent 3" w:semiHidden="0" w:uiPriority="71" w:unhideWhenUsed="0"/>
-    <w:lsdException w:name="Colorful List Accent 3" w:semiHidden="0" w:uiPriority="72" w:unhideWhenUsed="0"/>
-    <w:lsdException w:name="Colorful Grid Accent 3" w:semiHidden="0" w:uiPriority="73" w:unhideWhenUsed="0"/>
-    <w:lsdException w:name="Light Shading Accent 4" w:semiHidden="0" w:uiPriority="60" w:unhideWhenUsed="0"/>
-    <w:lsdException w:name="Light List Accent 4" w:semiHidden="0" w:uiPriority="61" w:unhideWhenUsed="0"/>
-    <w:lsdException w:name="Light Grid Accent 4" w:semiHidden="0" w:uiPriority="62" w:unhideWhenUsed="0"/>
-    <w:lsdException w:name="Medium Shading 1 Accent 4" w:semiHidden="0" w:uiPriority="63" w:unhideWhenUsed="0"/>
-    <w:lsdException w:name="Medium Shading 2 Accent 4" w:semiHidden="0" w:uiPriority="64" w:unhideWhenUsed="0"/>
-    <w:lsdException w:name="Medium List 1 Accent 4" w:semiHidden="0" w:uiPriority="65" w:unhideWhenUsed="0"/>
-    <w:lsdException w:name="Medium List 2 Accent 4" w:semiHidden="0" w:uiPriority="66" w:unhideWhenUsed="0"/>
-    <w:lsdException w:name="Medium Grid 1 Accent 4" w:semiHidden="0" w:uiPriority="67" w:unhideWhenUsed="0"/>
-    <w:lsdException w:name="Medium Grid 2 Accent 4" w:semiHidden="0" w:uiPriority="68" w:unhideWhenUsed="0"/>
-    <w:lsdException w:name="Medium Grid 3 Accent 4" w:semiHidden="0" w:uiPriority="69" w:unhideWhenUsed="0"/>
-    <w:lsdException w:name="Dark List Accent 4" w:semiHidden="0" w:uiPriority="70" w:unhideWhenUsed="0"/>
-    <w:lsdException w:name="Colorful Shading Accent 4" w:semiHidden="0" w:uiPriority="71" w:unhideWhenUsed="0"/>
-    <w:lsdException w:name="Colorful List Accent 4" w:semiHidden="0" w:uiPriority="72" w:unhideWhenUsed="0"/>
-    <w:lsdException w:name="Colorful Grid Accent 4" w:semiHidden="0" w:uiPriority="73" w:unhideWhenUsed="0"/>
-    <w:lsdException w:name="Light Shading Accent 5" w:semiHidden="0" w:uiPriority="60" w:unhideWhenUsed="0"/>
-    <w:lsdException w:name="Light List Accent 5" w:semiHidden="0" w:uiPriority="61" w:unhideWhenUsed="0"/>
-    <w:lsdException w:name="Light Grid Accent 5" w:semiHidden="0" w:uiPriority="62" w:unhideWhenUsed="0"/>
-    <w:lsdException w:name="Medium Shading 1 Accent 5" w:semiHidden="0" w:uiPriority="63" w:unhideWhenUsed="0"/>
-    <w:lsdException w:name="Medium Shading 2 Accent 5" w:semiHidden="0" w:uiPriority="64" w:unhideWhenUsed="0"/>
-    <w:lsdException w:name="Medium List 1 Accent 5" w:semiHidden="0" w:uiPriority="65" w:unhideWhenUsed="0"/>
-    <w:lsdException w:name="Medium List 2 Accent 5" w:semiHidden="0" w:uiPriority="66" w:unhideWhenUsed="0"/>
-    <w:lsdException w:name="Medium Grid 1 Accent 5" w:semiHidden="0" w:uiPriority="67" w:unhideWhenUsed="0"/>
-    <w:lsdException w:name="Medium Grid 2 Accent 5" w:semiHidden="0" w:uiPriority="68" w:unhideWhenUsed="0"/>
-    <w:lsdException w:name="Medium Grid 3 Accent 5" w:semiHidden="0" w:uiPriority="69" w:unhideWhenUsed="0"/>
-    <w:lsdException w:name="Dark List Accent 5" w:semiHidden="0" w:uiPriority="70" w:unhideWhenUsed="0"/>
-    <w:lsdException w:name="Colorful Shading Accent 5" w:semiHidden="0" w:uiPriority="71" w:unhideWhenUsed="0"/>
-    <w:lsdException w:name="Colorful List Accent 5" w:semiHidden="0" w:uiPriority="72" w:unhideWhenUsed="0"/>
-    <w:lsdException w:name="Colorful Grid Accent 5" w:semiHidden="0" w:uiPriority="73" w:unhideWhenUsed="0"/>
-    <w:lsdException w:name="Light Shading Accent 6" w:semiHidden="0" w:uiPriority="60" w:unhideWhenUsed="0"/>
-    <w:lsdException w:name="Light List Accent 6" w:semiHidden="0" w:uiPriority="61" w:unhideWhenUsed="0"/>
-    <w:lsdException w:name="Light Grid Accent 6" w:semiHidden="0" w:uiPriority="62" w:unhideWhenUsed="0"/>
-    <w:lsdException w:name="Medium Shading 1 Accent 6" w:semiHidden="0" w:uiPriority="63" w:unhideWhenUsed="0"/>
-    <w:lsdException w:name="Medium Shading 2 Accent 6" w:semiHidden="0" w:uiPriority="64" w:unhideWhenUsed="0"/>
-    <w:lsdException w:name="Medium List 1 Accent 6" w:semiHidden="0" w:uiPriority="65" w:unhideWhenUsed="0"/>
-    <w:lsdException w:name="Medium List 2 Accent 6" w:semiHidden="0" w:uiPriority="66" w:unhideWhenUsed="0"/>
-    <w:lsdException w:name="Medium Grid 1 Accent 6" w:semiHidden="0" w:uiPriority="67" w:unhideWhenUsed="0"/>
-    <w:lsdException w:name="Medium Grid 2 Accent 6" w:semiHidden="0" w:uiPriority="68" w:unhideWhenUsed="0"/>
-    <w:lsdException w:name="Medium Grid 3 Accent 6" w:semiHidden="0" w:uiPriority="69" w:unhideWhenUsed="0"/>
-    <w:lsdException w:name="Dark List Accent 6" w:semiHidden="0" w:uiPriority="70" w:unhideWhenUsed="0"/>
-    <w:lsdException w:name="Colorful Shading Accent 6" w:semiHidden="0" w:uiPriority="71" w:unhideWhenUsed="0"/>
-    <w:lsdException w:name="Colorful List Accent 6" w:semiHidden="0" w:uiPriority="72" w:unhideWhenUsed="0"/>
-    <w:lsdException w:name="Colorful Grid Accent 6" w:semiHidden="0" w:uiPriority="73" w:unhideWhenUsed="0"/>
-    <w:lsdException w:name="Subtle Emphasis" w:semiHidden="0" w:uiPriority="19" w:unhideWhenUsed="0" w:qFormat="1"/>
-    <w:lsdException w:name="Intense Emphasis" w:semiHidden="0" w:uiPriority="21" w:unhideWhenUsed="0" w:qFormat="1"/>
-    <w:lsdException w:name="Subtle Reference" w:semiHidden="0" w:uiPriority="31" w:unhideWhenUsed="0" w:qFormat="1"/>
-    <w:lsdException w:name="Intense Reference" w:semiHidden="0" w:uiPriority="32" w:unhideWhenUsed="0" w:qFormat="1"/>
-    <w:lsdException w:name="Book Title" w:semiHidden="0" w:uiPriority="33" w:unhideWhenUsed="0" w:qFormat="1"/>
-    <w:lsdException w:name="Bibliography" w:uiPriority="37"/>
-    <w:lsdException w:name="TOC Heading" w:uiPriority="39" w:qFormat="1"/>
-  </w:latentStyles>
-  <w:style w:type="paragraph" w:default="1" w:styleId="Normal">
-    <w:name w:val="Normal"/>
-    <w:qFormat/>
-  </w:style>
-  <w:style w:type="character" w:default="1" w:styleId="DefaultParagraphFont">
-    <w:name w:val="Default Paragraph Font"/>
-    <w:uiPriority w:val="1"/>
-    <w:semiHidden/>
-    <w:unhideWhenUsed/>
-  </w:style>
-  <w:style w:type="table" w:default="1" w:styleId="TableNormal">
-    <w:name w:val="Normal Table"/>
-    <w:uiPriority w:val="99"/>
-    <w:semiHidden/>
-    <w:unhideWhenUsed/>
-    <w:tblPr>
-      <w:tblInd w:w="0" w:type="dxa"/>
-      <w:tblCellMar>
-        <w:top w:w="0" w:type="dxa"/>
-        <w:left w:w="108" w:type="dxa"/>
-        <w:bottom w:w="0" w:type="dxa"/>
-        <w:right w:w="108" w:type="dxa"/>
-      </w:tblCellMar>
-    </w:tblPr>
-  </w:style>
-  <w:style w:type="numbering" w:default="1" w:styleId="NoList">
-    <w:name w:val="No List"/>
-    <w:uiPriority w:val="99"/>
-    <w:semiHidden/>
-    <w:unhideWhenUsed/>
-  </w:style>
-  <w:style w:type="paragraph" w:customStyle="1" w:styleId="25E2566FA459407FA38F08E37276B22D">
-    <w:name w:val="25E2566FA459407FA38F08E37276B22D"/>
-    <w:rsid w:val="004640C1"/>
-  </w:style>
-  <w:style w:type="paragraph" w:customStyle="1" w:styleId="B9AECCA153D94B64A7E0CE7F82200DB7">
-    <w:name w:val="B9AECCA153D94B64A7E0CE7F82200DB7"/>
-    <w:rsid w:val="004640C1"/>
-  </w:style>
-  <w:style w:type="paragraph" w:customStyle="1" w:styleId="957E094FF86944FF8640475F95CFD2B1">
-    <w:name w:val="957E094FF86944FF8640475F95CFD2B1"/>
-    <w:rsid w:val="004640C1"/>
-  </w:style>
-  <w:style w:type="paragraph" w:customStyle="1" w:styleId="B663ADBE7A334370B0C9F8DE587EFE83">
-    <w:name w:val="B663ADBE7A334370B0C9F8DE587EFE83"/>
-    <w:rsid w:val="004640C1"/>
-  </w:style>
-  <w:style w:type="paragraph" w:customStyle="1" w:styleId="BC4BC74C5E604D848FE967B61B30E5D3">
-    <w:name w:val="BC4BC74C5E604D848FE967B61B30E5D3"/>
-    <w:rsid w:val="004640C1"/>
-  </w:style>
-  <w:style w:type="paragraph" w:customStyle="1" w:styleId="3D0C6AB173CC4A899C762DFA463AFACD">
-    <w:name w:val="3D0C6AB173CC4A899C762DFA463AFACD"/>
-    <w:rsid w:val="004640C1"/>
-  </w:style>
-  <w:style w:type="paragraph" w:customStyle="1" w:styleId="39DA2F8DD8CA4C5CABB2FE13D22B1C0E">
-    <w:name w:val="39DA2F8DD8CA4C5CABB2FE13D22B1C0E"/>
-    <w:rsid w:val="004640C1"/>
-  </w:style>
-  <w:style w:type="paragraph" w:customStyle="1" w:styleId="E8FF1CBA8F504D549C63218FEE968754">
-    <w:name w:val="E8FF1CBA8F504D549C63218FEE968754"/>
-    <w:rsid w:val="004640C1"/>
-  </w:style>
-  <w:style w:type="paragraph" w:customStyle="1" w:styleId="737293204C26409688551020750B9E2C">
-    <w:name w:val="737293204C26409688551020750B9E2C"/>
-    <w:rsid w:val="004640C1"/>
-  </w:style>
-  <w:style w:type="paragraph" w:customStyle="1" w:styleId="D998B53A8B944F1E97EBA474C01E99D8">
-    <w:name w:val="D998B53A8B944F1E97EBA474C01E99D8"/>
-    <w:rsid w:val="004640C1"/>
-  </w:style>
-  <w:style w:type="paragraph" w:customStyle="1" w:styleId="10D5E98EFA544A3ABEE08D046E4AF9FD">
-    <w:name w:val="10D5E98EFA544A3ABEE08D046E4AF9FD"/>
-    <w:rsid w:val="004640C1"/>
-  </w:style>
-  <w:style w:type="paragraph" w:customStyle="1" w:styleId="2310ABB42821443DBD364A56538D631F">
-    <w:name w:val="2310ABB42821443DBD364A56538D631F"/>
-    <w:rsid w:val="004640C1"/>
-  </w:style>
-  <w:style w:type="paragraph" w:customStyle="1" w:styleId="20F3976FAEC344D2AD39D3E35D5123C5">
-    <w:name w:val="20F3976FAEC344D2AD39D3E35D5123C5"/>
-    <w:rsid w:val="004640C1"/>
-  </w:style>
-  <w:style w:type="paragraph" w:customStyle="1" w:styleId="5A12D36EDE6C4F12B23441B45B1F0C86">
-    <w:name w:val="5A12D36EDE6C4F12B23441B45B1F0C86"/>
-    <w:rsid w:val="004640C1"/>
-  </w:style>
-  <w:style w:type="paragraph" w:customStyle="1" w:styleId="FA0517649A2B441DAE400962797D9641">
-    <w:name w:val="FA0517649A2B441DAE400962797D9641"/>
-    <w:rsid w:val="004640C1"/>
-  </w:style>
-  <w:style w:type="paragraph" w:customStyle="1" w:styleId="65A3225FBF94406EA52801DA2DB2AFB8">
-    <w:name w:val="65A3225FBF94406EA52801DA2DB2AFB8"/>
-    <w:rsid w:val="004640C1"/>
-  </w:style>
-  <w:style w:type="paragraph" w:customStyle="1" w:styleId="BCA8270A5801414191C8FC4289126FDC">
-    <w:name w:val="BCA8270A5801414191C8FC4289126FDC"/>
-    <w:rsid w:val="004640C1"/>
-  </w:style>
-  <w:style w:type="paragraph" w:customStyle="1" w:styleId="BF4D44812FE84EC39419C419F4E1E5F5">
-    <w:name w:val="BF4D44812FE84EC39419C419F4E1E5F5"/>
-    <w:rsid w:val="004640C1"/>
-  </w:style>
-  <w:style w:type="paragraph" w:customStyle="1" w:styleId="C2B82AB1BA7B404D8912A03DF6CFF4F4">
-    <w:name w:val="C2B82AB1BA7B404D8912A03DF6CFF4F4"/>
-    <w:rsid w:val="004640C1"/>
-  </w:style>
-  <w:style w:type="paragraph" w:customStyle="1" w:styleId="4F335358C23B47B28254BD08C587C9C7">
-    <w:name w:val="4F335358C23B47B28254BD08C587C9C7"/>
-    <w:rsid w:val="004640C1"/>
-  </w:style>
-  <w:style w:type="paragraph" w:customStyle="1" w:styleId="11DFF32F139542A4B029B130028618BB">
-    <w:name w:val="11DFF32F139542A4B029B130028618BB"/>
-    <w:rsid w:val="004640C1"/>
-  </w:style>
-  <w:style w:type="paragraph" w:customStyle="1" w:styleId="7CEA699CD1B741728A2712FFE3177AB5">
-    <w:name w:val="7CEA699CD1B741728A2712FFE3177AB5"/>
-    <w:rsid w:val="004640C1"/>
-  </w:style>
-  <w:style w:type="paragraph" w:customStyle="1" w:styleId="4FABD81993414B67B1EB5E03D794C278">
-    <w:name w:val="4FABD81993414B67B1EB5E03D794C278"/>
-    <w:rsid w:val="004640C1"/>
-  </w:style>
-  <w:style w:type="paragraph" w:customStyle="1" w:styleId="13D0A3DFB7814C148A8F29EE294F541C">
-    <w:name w:val="13D0A3DFB7814C148A8F29EE294F541C"/>
-    <w:rsid w:val="004640C1"/>
-  </w:style>
-  <w:style w:type="paragraph" w:customStyle="1" w:styleId="E184E91CEB9D49B58FDA2C8CF10BD539">
-    <w:name w:val="E184E91CEB9D49B58FDA2C8CF10BD539"/>
-    <w:rsid w:val="004640C1"/>
-  </w:style>
-</w:styles>
-</file>
-
-<file path=word/glossary/stylesWithEffects.xml><?xml version="1.0" encoding="utf-8"?>
-<w:styles xmlns:wpc="http://schemas.microsoft.com/office/word/2010/wordprocessingCanvas" xmlns:mc="http://schemas.openxmlformats.org/markup-compatibility/2006" xmlns:o="urn:schemas-microsoft-com:office:office" xmlns:r="http://schemas.openxmlformats.org/officeDocument/2006/relationships" xmlns:m="http://schemas.openxmlformats.org/officeDocument/2006/math" xmlns:v="urn:schemas-microsoft-com:vml" xmlns:wp14="http://schemas.microsoft.com/office/word/2010/wordprocessingDrawing" xmlns:wp="http://schemas.openxmlformats.org/drawingml/2006/wordprocessingDrawing" xmlns:w10="urn:schemas-microsoft-com:office:word" xmlns:w="http://schemas.openxmlformats.org/wordprocessingml/2006/main" xmlns:w14="http://schemas.microsoft.com/office/word/2010/wordml" xmlns:wpg="http://schemas.microsoft.com/office/word/2010/wordprocessingGroup" xmlns:wpi="http://schemas.microsoft.com/office/word/2010/wordprocessingInk" xmlns:wne="http://schemas.microsoft.com/office/word/2006/wordml" xmlns:wps="http://schemas.microsoft.com/office/word/2010/wordprocessingShape" mc:Ignorable="w14 wp14">
-  <w:docDefaults>
-    <w:rPrDefault>
-      <w:rPr>
-        <w:rFonts w:asciiTheme="minorHAnsi" w:eastAsiaTheme="minorEastAsia" w:hAnsiTheme="minorHAnsi" w:cstheme="minorBidi"/>
-        <w:sz w:val="22"/>
-        <w:szCs w:val="22"/>
-        <w:lang w:val="en-US" w:eastAsia="en-US" w:bidi="ar-SA"/>
-      </w:rPr>
-    </w:rPrDefault>
-    <w:pPrDefault>
-      <w:pPr>
-        <w:spacing w:after="200" w:line="276" w:lineRule="auto"/>
-      </w:pPr>
-    </w:pPrDefault>
-  </w:docDefaults>
-  <w:latentStyles w:defLockedState="0" w:defUIPriority="99" w:defSemiHidden="1" w:defUnhideWhenUsed="1" w:defQFormat="0" w:count="267">
-    <w:lsdException w:name="Normal" w:semiHidden="0" w:uiPriority="0" w:unhideWhenUsed="0" w:qFormat="1"/>
-    <w:lsdException w:name="heading 1" w:semiHidden="0" w:uiPriority="9" w:unhideWhenUsed="0" w:qFormat="1"/>
-    <w:lsdException w:name="heading 2" w:uiPriority="9" w:qFormat="1"/>
-    <w:lsdException w:name="heading 3" w:uiPriority="9" w:qFormat="1"/>
-    <w:lsdException w:name="heading 4" w:uiPriority="9" w:qFormat="1"/>
-    <w:lsdException w:name="heading 5" w:uiPriority="9" w:qFormat="1"/>
-    <w:lsdException w:name="heading 6" w:uiPriority="9" w:qFormat="1"/>
-    <w:lsdException w:name="heading 7" w:uiPriority="9" w:qFormat="1"/>
-    <w:lsdException w:name="heading 8" w:uiPriority="9" w:qFormat="1"/>
-    <w:lsdException w:name="heading 9" w:uiPriority="9" w:qFormat="1"/>
-    <w:lsdException w:name="toc 1" w:uiPriority="39"/>
-    <w:lsdException w:name="toc 2" w:uiPriority="39"/>
-    <w:lsdException w:name="toc 3" w:uiPriority="39"/>
-    <w:lsdException w:name="toc 4" w:uiPriority="39"/>
-    <w:lsdException w:name="toc 5" w:uiPriority="39"/>
-    <w:lsdException w:name="toc 6" w:uiPriority="39"/>
-    <w:lsdException w:name="toc 7" w:uiPriority="39"/>
-    <w:lsdException w:name="toc 8" w:uiPriority="39"/>
-    <w:lsdException w:name="toc 9" w:uiPriority="39"/>
-    <w:lsdException w:name="caption" w:uiPriority="35" w:qFormat="1"/>
-    <w:lsdException w:name="Title" w:semiHidden="0" w:uiPriority="10" w:unhideWhenUsed="0" w:qFormat="1"/>
-    <w:lsdException w:name="Default Paragraph Font" w:uiPriority="1"/>
-    <w:lsdException w:name="Subtitle" w:semiHidden="0" w:uiPriority="11" w:unhideWhenUsed="0" w:qFormat="1"/>
-    <w:lsdException w:name="Strong" w:semiHidden="0" w:uiPriority="22" w:unhideWhenUsed="0" w:qFormat="1"/>
-    <w:lsdException w:name="Emphasis" w:semiHidden="0" w:uiPriority="20" w:unhideWhenUsed="0" w:qFormat="1"/>
-    <w:lsdException w:name="Table Grid" w:semiHidden="0" w:uiPriority="59" w:unhideWhenUsed="0"/>
-    <w:lsdException w:name="Placeholder Text" w:unhideWhenUsed="0"/>
-    <w:lsdException w:name="No Spacing" w:semiHidden="0" w:uiPriority="1" w:unhideWhenUsed="0" w:qFormat="1"/>
-    <w:lsdException w:name="Light Shading" w:semiHidden="0" w:uiPriority="60" w:unhideWhenUsed="0"/>
-    <w:lsdException w:name="Light List" w:semiHidden="0" w:uiPriority="61" w:unhideWhenUsed="0"/>
-    <w:lsdException w:name="Light Grid" w:semiHidden="0" w:uiPriority="62" w:unhideWhenUsed="0"/>
-    <w:lsdException w:name="Medium Shading 1" w:semiHidden="0" w:uiPriority="63" w:unhideWhenUsed="0"/>
-    <w:lsdException w:name="Medium Shading 2" w:semiHidden="0" w:uiPriority="64" w:unhideWhenUsed="0"/>
-    <w:lsdException w:name="Medium List 1" w:semiHidden="0" w:uiPriority="65" w:unhideWhenUsed="0"/>
-    <w:lsdException w:name="Medium List 2" w:semiHidden="0" w:uiPriority="66" w:unhideWhenUsed="0"/>
-    <w:lsdException w:name="Medium Grid 1" w:semiHidden="0" w:uiPriority="67" w:unhideWhenUsed="0"/>
-    <w:lsdException w:name="Medium Grid 2" w:semiHidden="0" w:uiPriority="68" w:unhideWhenUsed="0"/>
-    <w:lsdException w:name="Medium Grid 3" w:semiHidden="0" w:uiPriority="69" w:unhideWhenUsed="0"/>
-    <w:lsdException w:name="Dark List" w:semiHidden="0" w:uiPriority="70" w:unhideWhenUsed="0"/>
-    <w:lsdException w:name="Colorful Shading" w:semiHidden="0" w:uiPriority="71" w:unhideWhenUsed="0"/>
-    <w:lsdException w:name="Colorful List" w:semiHidden="0" w:uiPriority="72" w:unhideWhenUsed="0"/>
-    <w:lsdException w:name="Colorful Grid" w:semiHidden="0" w:uiPriority="73" w:unhideWhenUsed="0"/>
-    <w:lsdException w:name="Light Shading Accent 1" w:semiHidden="0" w:uiPriority="60" w:unhideWhenUsed="0"/>
-    <w:lsdException w:name="Light List Accent 1" w:semiHidden="0" w:uiPriority="61" w:unhideWhenUsed="0"/>
-    <w:lsdException w:name="Light Grid Accent 1" w:semiHidden="0" w:uiPriority="62" w:unhideWhenUsed="0"/>
-    <w:lsdException w:name="Medium Shading 1 Accent 1" w:semiHidden="0" w:uiPriority="63" w:unhideWhenUsed="0"/>
-    <w:lsdException w:name="Medium Shading 2 Accent 1" w:semiHidden="0" w:uiPriority="64" w:unhideWhenUsed="0"/>
-    <w:lsdException w:name="Medium List 1 Accent 1" w:semiHidden="0" w:uiPriority="65" w:unhideWhenUsed="0"/>
-    <w:lsdException w:name="Revision" w:unhideWhenUsed="0"/>
-    <w:lsdException w:name="List Paragraph" w:semiHidden="0" w:uiPriority="34" w:unhideWhenUsed="0" w:qFormat="1"/>
-    <w:lsdException w:name="Quote" w:semiHidden="0" w:uiPriority="29" w:unhideWhenUsed="0" w:qFormat="1"/>
-    <w:lsdException w:name="Intense Quote" w:semiHidden="0" w:uiPriority="30" w:unhideWhenUsed="0" w:qFormat="1"/>
-    <w:lsdException w:name="Medium List 2 Accent 1" w:semiHidden="0" w:uiPriority="66" w:unhideWhenUsed="0"/>
-    <w:lsdException w:name="Medium Grid 1 Accent 1" w:semiHidden="0" w:uiPriority="67" w:unhideWhenUsed="0"/>
-    <w:lsdException w:name="Medium Grid 2 Accent 1" w:semiHidden="0" w:uiPriority="68" w:unhideWhenUsed="0"/>
-    <w:lsdException w:name="Medium Grid 3 Accent 1" w:semiHidden="0" w:uiPriority="69" w:unhideWhenUsed="0"/>
-    <w:lsdException w:name="Dark List Accent 1" w:semiHidden="0" w:uiPriority="70" w:unhideWhenUsed="0"/>
-    <w:lsdException w:name="Colorful Shading Accent 1" w:semiHidden="0" w:uiPriority="71" w:unhideWhenUsed="0"/>
-    <w:lsdException w:name="Colorful List Accent 1" w:semiHidden="0" w:uiPriority="72" w:unhideWhenUsed="0"/>
-    <w:lsdException w:name="Colorful Grid Accent 1" w:semiHidden="0" w:uiPriority="73" w:unhideWhenUsed="0"/>
-    <w:lsdException w:name="Light Shading Accent 2" w:semiHidden="0" w:uiPriority="60" w:unhideWhenUsed="0"/>
-    <w:lsdException w:name="Light List Accent 2" w:semiHidden="0" w:uiPriority="61" w:unhideWhenUsed="0"/>
-    <w:lsdException w:name="Light Grid Accent 2" w:semiHidden="0" w:uiPriority="62" w:unhideWhenUsed="0"/>
-    <w:lsdException w:name="Medium Shading 1 Accent 2" w:semiHidden="0" w:uiPriority="63" w:unhideWhenUsed="0"/>
-    <w:lsdException w:name="Medium Shading 2 Accent 2" w:semiHidden="0" w:uiPriority="64" w:unhideWhenUsed="0"/>
-    <w:lsdException w:name="Medium List 1 Accent 2" w:semiHidden="0" w:uiPriority="65" w:unhideWhenUsed="0"/>
-    <w:lsdException w:name="Medium List 2 Accent 2" w:semiHidden="0" w:uiPriority="66" w:unhideWhenUsed="0"/>
-    <w:lsdException w:name="Medium Grid 1 Accent 2" w:semiHidden="0" w:uiPriority="67" w:unhideWhenUsed="0"/>
-    <w:lsdException w:name="Medium Grid 2 Accent 2" w:semiHidden="0" w:uiPriority="68" w:unhideWhenUsed="0"/>
-    <w:lsdException w:name="Medium Grid 3 Accent 2" w:semiHidden="0" w:uiPriority="69" w:unhideWhenUsed="0"/>
-    <w:lsdException w:name="Dark List Accent 2" w:semiHidden="0" w:uiPriority="70" w:unhideWhenUsed="0"/>
-    <w:lsdException w:name="Colorful Shading Accent 2" w:semiHidden="0" w:uiPriority="71" w:unhideWhenUsed="0"/>
-    <w:lsdException w:name="Colorful List Accent 2" w:semiHidden="0" w:uiPriority="72" w:unhideWhenUsed="0"/>
-    <w:lsdException w:name="Colorful Grid Accent 2" w:semiHidden="0" w:uiPriority="73" w:unhideWhenUsed="0"/>
-    <w:lsdException w:name="Light Shading Accent 3" w:semiHidden="0" w:uiPriority="60" w:unhideWhenUsed="0"/>
-    <w:lsdException w:name="Light List Accent 3" w:semiHidden="0" w:uiPriority="61" w:unhideWhenUsed="0"/>
-    <w:lsdException w:name="Light Grid Accent 3" w:semiHidden="0" w:uiPriority="62" w:unhideWhenUsed="0"/>
-    <w:lsdException w:name="Medium Shading 1 Accent 3" w:semiHidden="0" w:uiPriority="63" w:unhideWhenUsed="0"/>
-    <w:lsdException w:name="Medium Shading 2 Accent 3" w:semiHidden="0" w:uiPriority="64" w:unhideWhenUsed="0"/>
-    <w:lsdException w:name="Medium List 1 Accent 3" w:semiHidden="0" w:uiPriority="65" w:unhideWhenUsed="0"/>
-    <w:lsdException w:name="Medium List 2 Accent 3" w:semiHidden="0" w:uiPriority="66" w:unhideWhenUsed="0"/>
-    <w:lsdException w:name="Medium Grid 1 Accent 3" w:semiHidden="0" w:uiPriority="67" w:unhideWhenUsed="0"/>
-    <w:lsdException w:name="Medium Grid 2 Accent 3" w:semiHidden="0" w:uiPriority="68" w:unhideWhenUsed="0"/>
-    <w:lsdException w:name="Medium Grid 3 Accent 3" w:semiHidden="0" w:uiPriority="69" w:unhideWhenUsed="0"/>
-    <w:lsdException w:name="Dark List Accent 3" w:semiHidden="0" w:uiPriority="70" w:unhideWhenUsed="0"/>
-    <w:lsdException w:name="Colorful Shading Accent 3" w:semiHidden="0" w:uiPriority="71" w:unhideWhenUsed="0"/>
-    <w:lsdException w:name="Colorful List Accent 3" w:semiHidden="0" w:uiPriority="72" w:unhideWhenUsed="0"/>
-    <w:lsdException w:name="Colorful Grid Accent 3" w:semiHidden="0" w:uiPriority="73" w:unhideWhenUsed="0"/>
-    <w:lsdException w:name="Light Shading Accent 4" w:semiHidden="0" w:uiPriority="60" w:unhideWhenUsed="0"/>
-    <w:lsdException w:name="Light List Accent 4" w:semiHidden="0" w:uiPriority="61" w:unhideWhenUsed="0"/>
-    <w:lsdException w:name="Light Grid Accent 4" w:semiHidden="0" w:uiPriority="62" w:unhideWhenUsed="0"/>
-    <w:lsdException w:name="Medium Shading 1 Accent 4" w:semiHidden="0" w:uiPriority="63" w:unhideWhenUsed="0"/>
-    <w:lsdException w:name="Medium Shading 2 Accent 4" w:semiHidden="0" w:uiPriority="64" w:unhideWhenUsed="0"/>
-    <w:lsdException w:name="Medium List 1 Accent 4" w:semiHidden="0" w:uiPriority="65" w:unhideWhenUsed="0"/>
-    <w:lsdException w:name="Medium List 2 Accent 4" w:semiHidden="0" w:uiPriority="66" w:unhideWhenUsed="0"/>
-    <w:lsdException w:name="Medium Grid 1 Accent 4" w:semiHidden="0" w:uiPriority="67" w:unhideWhenUsed="0"/>
-    <w:lsdException w:name="Medium Grid 2 Accent 4" w:semiHidden="0" w:uiPriority="68" w:unhideWhenUsed="0"/>
-    <w:lsdException w:name="Medium Grid 3 Accent 4" w:semiHidden="0" w:uiPriority="69" w:unhideWhenUsed="0"/>
-    <w:lsdException w:name="Dark List Accent 4" w:semiHidden="0" w:uiPriority="70" w:unhideWhenUsed="0"/>
-    <w:lsdException w:name="Colorful Shading Accent 4" w:semiHidden="0" w:uiPriority="71" w:unhideWhenUsed="0"/>
-    <w:lsdException w:name="Colorful List Accent 4" w:semiHidden="0" w:uiPriority="72" w:unhideWhenUsed="0"/>
-    <w:lsdException w:name="Colorful Grid Accent 4" w:semiHidden="0" w:uiPriority="73" w:unhideWhenUsed="0"/>
-    <w:lsdException w:name="Light Shading Accent 5" w:semiHidden="0" w:uiPriority="60" w:unhideWhenUsed="0"/>
-    <w:lsdException w:name="Light List Accent 5" w:semiHidden="0" w:uiPriority="61" w:unhideWhenUsed="0"/>
-    <w:lsdException w:name="Light Grid Accent 5" w:semiHidden="0" w:uiPriority="62" w:unhideWhenUsed="0"/>
-    <w:lsdException w:name="Medium Shading 1 Accent 5" w:semiHidden="0" w:uiPriority="63" w:unhideWhenUsed="0"/>
-    <w:lsdException w:name="Medium Shading 2 Accent 5" w:semiHidden="0" w:uiPriority="64" w:unhideWhenUsed="0"/>
-    <w:lsdException w:name="Medium List 1 Accent 5" w:semiHidden="0" w:uiPriority="65" w:unhideWhenUsed="0"/>
-    <w:lsdException w:name="Medium List 2 Accent 5" w:semiHidden="0" w:uiPriority="66" w:unhideWhenUsed="0"/>
-    <w:lsdException w:name="Medium Grid 1 Accent 5" w:semiHidden="0" w:uiPriority="67" w:unhideWhenUsed="0"/>
-    <w:lsdException w:name="Medium Grid 2 Accent 5" w:semiHidden="0" w:uiPriority="68" w:unhideWhenUsed="0"/>
-    <w:lsdException w:name="Medium Grid 3 Accent 5" w:semiHidden="0" w:uiPriority="69" w:unhideWhenUsed="0"/>
-    <w:lsdException w:name="Dark List Accent 5" w:semiHidden="0" w:uiPriority="70" w:unhideWhenUsed="0"/>
-    <w:lsdException w:name="Colorful Shading Accent 5" w:semiHidden="0" w:uiPriority="71" w:unhideWhenUsed="0"/>
-    <w:lsdException w:name="Colorful List Accent 5" w:semiHidden="0" w:uiPriority="72" w:unhideWhenUsed="0"/>
-    <w:lsdException w:name="Colorful Grid Accent 5" w:semiHidden="0" w:uiPriority="73" w:unhideWhenUsed="0"/>
-    <w:lsdException w:name="Light Shading Accent 6" w:semiHidden="0" w:uiPriority="60" w:unhideWhenUsed="0"/>
-    <w:lsdException w:name="Light List Accent 6" w:semiHidden="0" w:uiPriority="61" w:unhideWhenUsed="0"/>
-    <w:lsdException w:name="Light Grid Accent 6" w:semiHidden="0" w:uiPriority="62" w:unhideWhenUsed="0"/>
-    <w:lsdException w:name="Medium Shading 1 Accent 6" w:semiHidden="0" w:uiPriority="63" w:unhideWhenUsed="0"/>
-    <w:lsdException w:name="Medium Shading 2 Accent 6" w:semiHidden="0" w:uiPriority="64" w:unhideWhenUsed="0"/>
-    <w:lsdException w:name="Medium List 1 Accent 6" w:semiHidden="0" w:uiPriority="65" w:unhideWhenUsed="0"/>
-    <w:lsdException w:name="Medium List 2 Accent 6" w:semiHidden="0" w:uiPriority="66" w:unhideWhenUsed="0"/>
-    <w:lsdException w:name="Medium Grid 1 Accent 6" w:semiHidden="0" w:uiPriority="67" w:unhideWhenUsed="0"/>
-    <w:lsdException w:name="Medium Grid 2 Accent 6" w:semiHidden="0" w:uiPriority="68" w:unhideWhenUsed="0"/>
-    <w:lsdException w:name="Medium Grid 3 Accent 6" w:semiHidden="0" w:uiPriority="69" w:unhideWhenUsed="0"/>
-    <w:lsdException w:name="Dark List Accent 6" w:semiHidden="0" w:uiPriority="70" w:unhideWhenUsed="0"/>
-    <w:lsdException w:name="Colorful Shading Accent 6" w:semiHidden="0" w:uiPriority="71" w:unhideWhenUsed="0"/>
-    <w:lsdException w:name="Colorful List Accent 6" w:semiHidden="0" w:uiPriority="72" w:unhideWhenUsed="0"/>
-    <w:lsdException w:name="Colorful Grid Accent 6" w:semiHidden="0" w:uiPriority="73" w:unhideWhenUsed="0"/>
-    <w:lsdException w:name="Subtle Emphasis" w:semiHidden="0" w:uiPriority="19" w:unhideWhenUsed="0" w:qFormat="1"/>
-    <w:lsdException w:name="Intense Emphasis" w:semiHidden="0" w:uiPriority="21" w:unhideWhenUsed="0" w:qFormat="1"/>
-    <w:lsdException w:name="Subtle Reference" w:semiHidden="0" w:uiPriority="31" w:unhideWhenUsed="0" w:qFormat="1"/>
-    <w:lsdException w:name="Intense Reference" w:semiHidden="0" w:uiPriority="32" w:unhideWhenUsed="0" w:qFormat="1"/>
-    <w:lsdException w:name="Book Title" w:semiHidden="0" w:uiPriority="33" w:unhideWhenUsed="0" w:qFormat="1"/>
-    <w:lsdException w:name="Bibliography" w:uiPriority="37"/>
-    <w:lsdException w:name="TOC Heading" w:uiPriority="39" w:qFormat="1"/>
-  </w:latentStyles>
-  <w:style w:type="paragraph" w:default="1" w:styleId="Normal">
-    <w:name w:val="Normal"/>
-    <w:qFormat/>
-  </w:style>
-  <w:style w:type="character" w:default="1" w:styleId="DefaultParagraphFont">
-    <w:name w:val="Default Paragraph Font"/>
-    <w:uiPriority w:val="1"/>
-    <w:semiHidden/>
-    <w:unhideWhenUsed/>
-  </w:style>
-  <w:style w:type="table" w:default="1" w:styleId="TableNormal">
-    <w:name w:val="Normal Table"/>
-    <w:uiPriority w:val="99"/>
-    <w:semiHidden/>
-    <w:unhideWhenUsed/>
-    <w:tblPr>
-      <w:tblInd w:w="0" w:type="dxa"/>
-      <w:tblCellMar>
-        <w:top w:w="0" w:type="dxa"/>
-        <w:left w:w="108" w:type="dxa"/>
-        <w:bottom w:w="0" w:type="dxa"/>
-        <w:right w:w="108" w:type="dxa"/>
-      </w:tblCellMar>
-    </w:tblPr>
-  </w:style>
-  <w:style w:type="numbering" w:default="1" w:styleId="NoList">
-    <w:name w:val="No List"/>
-    <w:uiPriority w:val="99"/>
-    <w:semiHidden/>
-    <w:unhideWhenUsed/>
-  </w:style>
-  <w:style w:type="paragraph" w:customStyle="1" w:styleId="25E2566FA459407FA38F08E37276B22D">
-    <w:name w:val="25E2566FA459407FA38F08E37276B22D"/>
-    <w:rsid w:val="004640C1"/>
-  </w:style>
-  <w:style w:type="paragraph" w:customStyle="1" w:styleId="B9AECCA153D94B64A7E0CE7F82200DB7">
-    <w:name w:val="B9AECCA153D94B64A7E0CE7F82200DB7"/>
-    <w:rsid w:val="004640C1"/>
-  </w:style>
-  <w:style w:type="paragraph" w:customStyle="1" w:styleId="957E094FF86944FF8640475F95CFD2B1">
-    <w:name w:val="957E094FF86944FF8640475F95CFD2B1"/>
-    <w:rsid w:val="004640C1"/>
-  </w:style>
-  <w:style w:type="paragraph" w:customStyle="1" w:styleId="B663ADBE7A334370B0C9F8DE587EFE83">
-    <w:name w:val="B663ADBE7A334370B0C9F8DE587EFE83"/>
-    <w:rsid w:val="004640C1"/>
-  </w:style>
-  <w:style w:type="paragraph" w:customStyle="1" w:styleId="BC4BC74C5E604D848FE967B61B30E5D3">
-    <w:name w:val="BC4BC74C5E604D848FE967B61B30E5D3"/>
-    <w:rsid w:val="004640C1"/>
-  </w:style>
-  <w:style w:type="paragraph" w:customStyle="1" w:styleId="3D0C6AB173CC4A899C762DFA463AFACD">
-    <w:name w:val="3D0C6AB173CC4A899C762DFA463AFACD"/>
-    <w:rsid w:val="004640C1"/>
-  </w:style>
-  <w:style w:type="paragraph" w:customStyle="1" w:styleId="39DA2F8DD8CA4C5CABB2FE13D22B1C0E">
-    <w:name w:val="39DA2F8DD8CA4C5CABB2FE13D22B1C0E"/>
-    <w:rsid w:val="004640C1"/>
-  </w:style>
-  <w:style w:type="paragraph" w:customStyle="1" w:styleId="E8FF1CBA8F504D549C63218FEE968754">
-    <w:name w:val="E8FF1CBA8F504D549C63218FEE968754"/>
-    <w:rsid w:val="004640C1"/>
-  </w:style>
-  <w:style w:type="paragraph" w:customStyle="1" w:styleId="737293204C26409688551020750B9E2C">
-    <w:name w:val="737293204C26409688551020750B9E2C"/>
-    <w:rsid w:val="004640C1"/>
-  </w:style>
-  <w:style w:type="paragraph" w:customStyle="1" w:styleId="D998B53A8B944F1E97EBA474C01E99D8">
-    <w:name w:val="D998B53A8B944F1E97EBA474C01E99D8"/>
-    <w:rsid w:val="004640C1"/>
-  </w:style>
-  <w:style w:type="paragraph" w:customStyle="1" w:styleId="10D5E98EFA544A3ABEE08D046E4AF9FD">
-    <w:name w:val="10D5E98EFA544A3ABEE08D046E4AF9FD"/>
-    <w:rsid w:val="004640C1"/>
-  </w:style>
-  <w:style w:type="paragraph" w:customStyle="1" w:styleId="2310ABB42821443DBD364A56538D631F">
-    <w:name w:val="2310ABB42821443DBD364A56538D631F"/>
-    <w:rsid w:val="004640C1"/>
-  </w:style>
-  <w:style w:type="paragraph" w:customStyle="1" w:styleId="20F3976FAEC344D2AD39D3E35D5123C5">
-    <w:name w:val="20F3976FAEC344D2AD39D3E35D5123C5"/>
-    <w:rsid w:val="004640C1"/>
-  </w:style>
-  <w:style w:type="paragraph" w:customStyle="1" w:styleId="5A12D36EDE6C4F12B23441B45B1F0C86">
-    <w:name w:val="5A12D36EDE6C4F12B23441B45B1F0C86"/>
-    <w:rsid w:val="004640C1"/>
-  </w:style>
-  <w:style w:type="paragraph" w:customStyle="1" w:styleId="FA0517649A2B441DAE400962797D9641">
-    <w:name w:val="FA0517649A2B441DAE400962797D9641"/>
-    <w:rsid w:val="004640C1"/>
-  </w:style>
-  <w:style w:type="paragraph" w:customStyle="1" w:styleId="65A3225FBF94406EA52801DA2DB2AFB8">
-    <w:name w:val="65A3225FBF94406EA52801DA2DB2AFB8"/>
-    <w:rsid w:val="004640C1"/>
-  </w:style>
-  <w:style w:type="paragraph" w:customStyle="1" w:styleId="BCA8270A5801414191C8FC4289126FDC">
-    <w:name w:val="BCA8270A5801414191C8FC4289126FDC"/>
-    <w:rsid w:val="004640C1"/>
-  </w:style>
-  <w:style w:type="paragraph" w:customStyle="1" w:styleId="BF4D44812FE84EC39419C419F4E1E5F5">
-    <w:name w:val="BF4D44812FE84EC39419C419F4E1E5F5"/>
-    <w:rsid w:val="004640C1"/>
-  </w:style>
-  <w:style w:type="paragraph" w:customStyle="1" w:styleId="C2B82AB1BA7B404D8912A03DF6CFF4F4">
-    <w:name w:val="C2B82AB1BA7B404D8912A03DF6CFF4F4"/>
-    <w:rsid w:val="004640C1"/>
-  </w:style>
-  <w:style w:type="paragraph" w:customStyle="1" w:styleId="4F335358C23B47B28254BD08C587C9C7">
-    <w:name w:val="4F335358C23B47B28254BD08C587C9C7"/>
-    <w:rsid w:val="004640C1"/>
-  </w:style>
-  <w:style w:type="paragraph" w:customStyle="1" w:styleId="11DFF32F139542A4B029B130028618BB">
-    <w:name w:val="11DFF32F139542A4B029B130028618BB"/>
-    <w:rsid w:val="004640C1"/>
-  </w:style>
-  <w:style w:type="paragraph" w:customStyle="1" w:styleId="7CEA699CD1B741728A2712FFE3177AB5">
-    <w:name w:val="7CEA699CD1B741728A2712FFE3177AB5"/>
-    <w:rsid w:val="004640C1"/>
-  </w:style>
-  <w:style w:type="paragraph" w:customStyle="1" w:styleId="4FABD81993414B67B1EB5E03D794C278">
-    <w:name w:val="4FABD81993414B67B1EB5E03D794C278"/>
-    <w:rsid w:val="004640C1"/>
-  </w:style>
-  <w:style w:type="paragraph" w:customStyle="1" w:styleId="13D0A3DFB7814C148A8F29EE294F541C">
-    <w:name w:val="13D0A3DFB7814C148A8F29EE294F541C"/>
-    <w:rsid w:val="004640C1"/>
-  </w:style>
-  <w:style w:type="paragraph" w:customStyle="1" w:styleId="E184E91CEB9D49B58FDA2C8CF10BD539">
-    <w:name w:val="E184E91CEB9D49B58FDA2C8CF10BD539"/>
-    <w:rsid w:val="004640C1"/>
-  </w:style>
-</w:styles>
-</file>
-
-<file path=word/glossary/webSettings.xml><?xml version="1.0" encoding="utf-8"?>
-<w:webSettings xmlns:mc="http://schemas.openxmlformats.org/markup-compatibility/2006" xmlns:r="http://schemas.openxmlformats.org/officeDocument/2006/relationships" xmlns:w="http://schemas.openxmlformats.org/wordprocessingml/2006/main" xmlns:w14="http://schemas.microsoft.com/office/word/2010/wordml" mc:Ignorable="w14">
-  <w:optimizeForBrowser/>
-  <w:allowPNG/>
-</w:webSettings>
-</file>
-
 <file path=word/theme/theme1.xml><?xml version="1.0" encoding="utf-8"?>
 <a:theme xmlns:a="http://schemas.openxmlformats.org/drawingml/2006/main" name="Office Theme">
   <a:themeElements>
@@ -8793,7 +8607,7 @@
 </file>
 
 <file path=customXml/itemProps2.xml><?xml version="1.0" encoding="utf-8"?>
-<ds:datastoreItem xmlns:ds="http://schemas.openxmlformats.org/officeDocument/2006/customXml" ds:itemID="{A5B8CB97-EFE3-401D-B12C-476679B7CC4A}">
+<ds:datastoreItem xmlns:ds="http://schemas.openxmlformats.org/officeDocument/2006/customXml" ds:itemID="{9AB147CB-7836-4495-90B3-38053841D6A8}">
   <ds:schemaRefs>
     <ds:schemaRef ds:uri="http://schemas.openxmlformats.org/officeDocument/2006/bibliography"/>
   </ds:schemaRefs>

</xml_diff>